<commit_message>
changes in checklis, changes in OnLine Act templates
</commit_message>
<xml_diff>
--- a/templates/Отчёт ЭПЭ ВБФЛ_online.docx
+++ b/templates/Отчёт ЭПЭ ВБФЛ_online.docx
@@ -6483,62 +6483,22 @@
       </w:pPr>
       <w:r>
         <w:rPr>
-          <w:rFonts w:ascii="Times New Roman" w:eastAsia="Times New Roman" w:hAnsi="Times New Roman" w:cs="Times New Roman"/>
+          <w:noProof/>
           <w:lang w:eastAsia="ru-RU"/>
         </w:rPr>
-        <w:t xml:space="preserve">Услуги оказаны на сумму </w:t>
-      </w:r>
-      <w:r>
-        <w:rPr>
-          <w:rFonts w:ascii="Times New Roman" w:eastAsia="Times New Roman" w:hAnsi="Times New Roman" w:cs="Times New Roman"/>
-          <w:lang w:eastAsia="ru-RU"/>
-        </w:rPr>
-        <w:t xml:space="preserve">${CONTSUM} </w:t>
-      </w:r>
-      <w:bookmarkStart w:id="2" w:name="ДогСтоимостьПроп"/>
-      <w:r>
-        <w:rPr>
-          <w:rFonts w:ascii="Times New Roman" w:eastAsia="Times New Roman" w:hAnsi="Times New Roman" w:cs="Times New Roman"/>
-          <w:lang w:eastAsia="ru-RU"/>
-        </w:rPr>
-        <w:t>(${CONTSUMSTR})</w:t>
-      </w:r>
-      <w:bookmarkEnd w:id="2"/>
-      <w:r>
-        <w:rPr>
-          <w:rFonts w:ascii="Times New Roman" w:eastAsia="Times New Roman" w:hAnsi="Times New Roman" w:cs="Times New Roman"/>
-          <w:lang w:eastAsia="ru-RU"/>
-        </w:rPr>
-        <w:t xml:space="preserve"> рублей</w:t>
-      </w:r>
-    </w:p>
-    <w:p>
-      <w:pPr>
-        <w:spacing w:after="0" w:line="240" w:lineRule="auto"/>
-        <w:jc w:val="both"/>
-        <w:rPr>
-          <w:rFonts w:ascii="Times New Roman" w:eastAsia="Times New Roman" w:hAnsi="Times New Roman" w:cs="Times New Roman"/>
-          <w:lang w:eastAsia="ru-RU"/>
-        </w:rPr>
-      </w:pPr>
-      <w:r>
-        <w:rPr>
-          <w:rFonts w:ascii="Times New Roman" w:eastAsia="Times New Roman" w:hAnsi="Times New Roman" w:cs="Times New Roman"/>
-          <w:lang w:eastAsia="ru-RU"/>
-        </w:rPr>
         <w:drawing>
-          <wp:anchor distT="0" distB="0" distL="114300" distR="114300" simplePos="0" relativeHeight="251660288" behindDoc="1" locked="0" layoutInCell="1" allowOverlap="1" wp14:anchorId="4B3C0F1D" wp14:editId="62650052">
+          <wp:anchor distT="0" distB="0" distL="114300" distR="114300" simplePos="0" relativeHeight="251661312" behindDoc="1" locked="0" layoutInCell="1" allowOverlap="1" wp14:anchorId="149C33C7" wp14:editId="7E41547D">
             <wp:simplePos x="0" y="0"/>
-            <wp:positionH relativeFrom="page">
-              <wp:posOffset>3882390</wp:posOffset>
+            <wp:positionH relativeFrom="column">
+              <wp:posOffset>3338659</wp:posOffset>
             </wp:positionH>
             <wp:positionV relativeFrom="paragraph">
-              <wp:posOffset>144780</wp:posOffset>
+              <wp:posOffset>114146</wp:posOffset>
             </wp:positionV>
-            <wp:extent cx="1905000" cy="1748155"/>
-            <wp:effectExtent l="38100" t="0" r="38100" b="42545"/>
+            <wp:extent cx="1599478" cy="1403498"/>
+            <wp:effectExtent l="0" t="0" r="1270" b="6350"/>
             <wp:wrapNone/>
-            <wp:docPr id="2" name="Рисунок 0" descr="подпись.jpg"/>
+            <wp:docPr id="8" name="Рисунок 8"/>
             <wp:cNvGraphicFramePr>
               <a:graphicFrameLocks xmlns:a="http://schemas.openxmlformats.org/drawingml/2006/main" noChangeAspect="1"/>
             </wp:cNvGraphicFramePr>
@@ -6546,30 +6506,36 @@
               <a:graphicData uri="http://schemas.openxmlformats.org/drawingml/2006/picture">
                 <pic:pic xmlns:pic="http://schemas.openxmlformats.org/drawingml/2006/picture">
                   <pic:nvPicPr>
-                    <pic:cNvPr id="0" name="подпись.jpg"/>
-                    <pic:cNvPicPr/>
+                    <pic:cNvPr id="0" name="Picture 2"/>
+                    <pic:cNvPicPr>
+                      <a:picLocks noChangeAspect="1" noChangeArrowheads="1"/>
+                    </pic:cNvPicPr>
                   </pic:nvPicPr>
                   <pic:blipFill>
-                    <a:blip r:embed="rId8" cstate="print"/>
+                    <a:blip r:embed="rId8" cstate="print">
+                      <a:extLst>
+                        <a:ext uri="{28A0092B-C50C-407E-A947-70E740481C1C}">
+                          <a14:useLocalDpi xmlns:a14="http://schemas.microsoft.com/office/drawing/2010/main" val="0"/>
+                        </a:ext>
+                      </a:extLst>
+                    </a:blip>
+                    <a:srcRect/>
                     <a:stretch>
                       <a:fillRect/>
                     </a:stretch>
                   </pic:blipFill>
-                  <pic:spPr>
+                  <pic:spPr bwMode="auto">
                     <a:xfrm>
                       <a:off x="0" y="0"/>
-                      <a:ext cx="1905000" cy="1748155"/>
+                      <a:ext cx="1599478" cy="1403498"/>
                     </a:xfrm>
                     <a:prstGeom prst="rect">
                       <a:avLst/>
                     </a:prstGeom>
-                    <a:effectLst>
-                      <a:outerShdw blurRad="50800" dist="50800" dir="5400000" algn="ctr" rotWithShape="0">
-                        <a:srgbClr val="000000">
-                          <a:alpha val="0"/>
-                        </a:srgbClr>
-                      </a:outerShdw>
-                    </a:effectLst>
+                    <a:noFill/>
+                    <a:ln>
+                      <a:noFill/>
+                    </a:ln>
                   </pic:spPr>
                 </pic:pic>
               </a:graphicData>
@@ -6577,6 +6543,46 @@
           </wp:anchor>
         </w:drawing>
       </w:r>
+      <w:r>
+        <w:rPr>
+          <w:rFonts w:ascii="Times New Roman" w:eastAsia="Times New Roman" w:hAnsi="Times New Roman" w:cs="Times New Roman"/>
+          <w:lang w:eastAsia="ru-RU"/>
+        </w:rPr>
+        <w:t xml:space="preserve">Услуги оказаны на сумму </w:t>
+      </w:r>
+      <w:r>
+        <w:rPr>
+          <w:rFonts w:ascii="Times New Roman" w:eastAsia="Times New Roman" w:hAnsi="Times New Roman" w:cs="Times New Roman"/>
+          <w:lang w:eastAsia="ru-RU"/>
+        </w:rPr>
+        <w:t xml:space="preserve">${CONTSUM} </w:t>
+      </w:r>
+      <w:bookmarkStart w:id="2" w:name="ДогСтоимостьПроп"/>
+      <w:r>
+        <w:rPr>
+          <w:rFonts w:ascii="Times New Roman" w:eastAsia="Times New Roman" w:hAnsi="Times New Roman" w:cs="Times New Roman"/>
+          <w:lang w:eastAsia="ru-RU"/>
+        </w:rPr>
+        <w:t>(${CONTSUMSTR})</w:t>
+      </w:r>
+      <w:bookmarkEnd w:id="2"/>
+      <w:r>
+        <w:rPr>
+          <w:rFonts w:ascii="Times New Roman" w:eastAsia="Times New Roman" w:hAnsi="Times New Roman" w:cs="Times New Roman"/>
+          <w:lang w:eastAsia="ru-RU"/>
+        </w:rPr>
+        <w:t xml:space="preserve"> рублей</w:t>
+      </w:r>
+    </w:p>
+    <w:p>
+      <w:pPr>
+        <w:spacing w:after="0" w:line="240" w:lineRule="auto"/>
+        <w:jc w:val="both"/>
+        <w:rPr>
+          <w:rFonts w:ascii="Times New Roman" w:eastAsia="Times New Roman" w:hAnsi="Times New Roman" w:cs="Times New Roman"/>
+          <w:lang w:eastAsia="ru-RU"/>
+        </w:rPr>
+      </w:pPr>
     </w:p>
     <w:p>
       <w:pPr>
@@ -6629,6 +6635,7 @@
       <w:r>
         <w:rPr>
           <w:rFonts w:ascii="Times New Roman" w:eastAsia="Times New Roman" w:hAnsi="Times New Roman" w:cs="Times New Roman"/>
+          <w:noProof/>
           <w:lang w:eastAsia="ru-RU"/>
         </w:rPr>
         <w:drawing>
@@ -6697,6 +6704,8 @@
           <w:lang w:eastAsia="ru-RU"/>
         </w:rPr>
       </w:pPr>
+      <w:bookmarkStart w:id="3" w:name="_GoBack"/>
+      <w:bookmarkEnd w:id="3"/>
     </w:p>
     <w:p>
       <w:pPr>
@@ -6724,9 +6733,17 @@
       <w:r>
         <w:rPr>
           <w:rFonts w:ascii="Times New Roman" w:eastAsia="Times New Roman" w:hAnsi="Times New Roman" w:cs="Times New Roman"/>
-          <w:lang w:val="en-US" w:eastAsia="ru-RU"/>
+          <w:lang w:eastAsia="ru-RU"/>
         </w:rPr>
         <w:t>$</w:t>
+      </w:r>
+      <w:r>
+        <w:rPr>
+          <w:rFonts w:ascii="Times New Roman" w:eastAsia="Times New Roman" w:hAnsi="Times New Roman" w:cs="Times New Roman"/>
+          <w:u w:val="single"/>
+          <w:lang w:eastAsia="ru-RU"/>
+        </w:rPr>
+        <w:t>{</w:t>
       </w:r>
       <w:r>
         <w:rPr>
@@ -6734,14 +6751,22 @@
           <w:u w:val="single"/>
           <w:lang w:val="en-US" w:eastAsia="ru-RU"/>
         </w:rPr>
-        <w:t>{EMPNAME2</w:t>
+        <w:t>EMPNAME</w:t>
+      </w:r>
+      <w:r>
+        <w:rPr>
+          <w:rFonts w:ascii="Times New Roman" w:eastAsia="Times New Roman" w:hAnsi="Times New Roman" w:cs="Times New Roman"/>
+          <w:u w:val="single"/>
+          <w:lang w:eastAsia="ru-RU"/>
+        </w:rPr>
+        <w:t>2</w:t>
       </w:r>
       <w:proofErr w:type="gramStart"/>
       <w:r>
         <w:rPr>
           <w:rFonts w:ascii="Times New Roman" w:eastAsia="Times New Roman" w:hAnsi="Times New Roman" w:cs="Times New Roman"/>
           <w:u w:val="single"/>
-          <w:lang w:val="en-US" w:eastAsia="ru-RU"/>
+          <w:lang w:eastAsia="ru-RU"/>
         </w:rPr>
         <w:t>}</w:t>
       </w:r>
@@ -6903,8 +6928,6 @@
           <w:lang w:eastAsia="ru-RU"/>
         </w:rPr>
       </w:pPr>
-      <w:bookmarkStart w:id="3" w:name="_GoBack"/>
-      <w:bookmarkEnd w:id="3"/>
     </w:p>
     <w:p>
       <w:pPr>
@@ -23137,7 +23160,7 @@
 </file>
 
 <file path=customXml/itemProps1.xml><?xml version="1.0" encoding="utf-8"?>
-<ds:datastoreItem xmlns:ds="http://schemas.openxmlformats.org/officeDocument/2006/customXml" ds:itemID="{D3182F65-2703-4017-8DF7-7E0C3FA3F898}">
+<ds:datastoreItem xmlns:ds="http://schemas.openxmlformats.org/officeDocument/2006/customXml" ds:itemID="{FB752C5F-DF4B-45F0-A176-601731AC5C91}">
   <ds:schemaRefs>
     <ds:schemaRef ds:uri="http://schemas.openxmlformats.org/officeDocument/2006/bibliography"/>
   </ds:schemaRefs>

</xml_diff>